<commit_message>
changes in functional reqirement
</commit_message>
<xml_diff>
--- a/Document/database.docx
+++ b/Document/database.docx
@@ -30,6 +30,7 @@
         </w:rPr>
       </w:pPr>
       <w:bookmarkStart w:id="0" w:name="_Hlk108951560"/>
+      <w:proofErr w:type="spellStart"/>
       <w:r>
         <w:rPr>
           <w:sz w:val="24"/>
@@ -38,6 +39,7 @@
         </w:rPr>
         <w:t>PartnerID</w:t>
       </w:r>
+      <w:proofErr w:type="spellEnd"/>
     </w:p>
     <w:p>
       <w:pPr>
@@ -197,6 +199,7 @@
       </w:pPr>
       <w:r>
         <w:rPr>
+          <w:highlight w:val="darkRed"/>
           <w:lang w:val="en-US"/>
         </w:rPr>
         <w:t>Cuisines</w:t>
@@ -215,6 +218,7 @@
           <w:lang w:val="en-US"/>
         </w:rPr>
       </w:pPr>
+      <w:proofErr w:type="spellStart"/>
       <w:r>
         <w:rPr>
           <w:sz w:val="24"/>
@@ -231,6 +235,7 @@
         </w:rPr>
         <w:t>ID</w:t>
       </w:r>
+      <w:proofErr w:type="spellEnd"/>
     </w:p>
     <w:p>
       <w:pPr>
@@ -286,6 +291,7 @@
       <w:bookmarkStart w:id="1" w:name="_Hlk108964067"/>
       <w:r>
         <w:rPr>
+          <w:highlight w:val="darkRed"/>
           <w:lang w:val="en-US"/>
         </w:rPr>
         <w:t>Restaurant</w:t>
@@ -305,6 +311,7 @@
           <w:lang w:val="en-US"/>
         </w:rPr>
       </w:pPr>
+      <w:proofErr w:type="spellStart"/>
       <w:r>
         <w:rPr>
           <w:sz w:val="24"/>
@@ -313,6 +320,7 @@
         </w:rPr>
         <w:t>RestaurantID</w:t>
       </w:r>
+      <w:proofErr w:type="spellEnd"/>
     </w:p>
     <w:p>
       <w:pPr>
@@ -327,6 +335,7 @@
           <w:lang w:val="en-US"/>
         </w:rPr>
       </w:pPr>
+      <w:proofErr w:type="spellStart"/>
       <w:r>
         <w:rPr>
           <w:sz w:val="24"/>
@@ -335,6 +344,7 @@
         </w:rPr>
         <w:t>PartnerID</w:t>
       </w:r>
+      <w:proofErr w:type="spellEnd"/>
     </w:p>
     <w:p>
       <w:pPr>
@@ -349,6 +359,7 @@
           <w:lang w:val="en-US"/>
         </w:rPr>
       </w:pPr>
+      <w:proofErr w:type="spellStart"/>
       <w:r>
         <w:rPr>
           <w:sz w:val="24"/>
@@ -357,6 +368,7 @@
         </w:rPr>
         <w:t>CuisinesID</w:t>
       </w:r>
+      <w:proofErr w:type="spellEnd"/>
     </w:p>
     <w:p>
       <w:pPr>
@@ -489,7 +501,16 @@
           <w:szCs w:val="24"/>
           <w:lang w:val="en-US"/>
         </w:rPr>
-        <w:t>Restaurant Timing</w:t>
+        <w:t xml:space="preserve">Restaurant </w:t>
+      </w:r>
+      <w:proofErr w:type="spellStart"/>
+      <w:r>
+        <w:rPr>
+          <w:sz w:val="24"/>
+          <w:szCs w:val="24"/>
+          <w:lang w:val="en-US"/>
+        </w:rPr>
+        <w:t>Timing</w:t>
       </w:r>
       <w:r>
         <w:rPr>
@@ -507,6 +528,7 @@
         </w:rPr>
         <w:t>ID</w:t>
       </w:r>
+      <w:proofErr w:type="spellEnd"/>
     </w:p>
     <w:p>
       <w:pPr>
@@ -517,7 +539,7 @@
       </w:pPr>
       <w:r>
         <w:rPr>
-          <w:highlight w:val="yellow"/>
+          <w:highlight w:val="darkRed"/>
           <w:lang w:val="en-US"/>
         </w:rPr>
         <w:t>Get Touch</w:t>
@@ -534,12 +556,14 @@
           <w:lang w:val="en-US"/>
         </w:rPr>
       </w:pPr>
+      <w:proofErr w:type="spellStart"/>
       <w:r>
         <w:rPr>
           <w:lang w:val="en-US"/>
         </w:rPr>
         <w:t>RestaurantID</w:t>
       </w:r>
+      <w:proofErr w:type="spellEnd"/>
     </w:p>
     <w:p>
       <w:pPr>
@@ -632,6 +656,7 @@
       </w:pPr>
       <w:r>
         <w:rPr>
+          <w:highlight w:val="darkRed"/>
           <w:lang w:val="en-US"/>
         </w:rPr>
         <w:t>Category</w:t>
@@ -666,12 +691,14 @@
           <w:lang w:val="en-US"/>
         </w:rPr>
       </w:pPr>
+      <w:proofErr w:type="spellStart"/>
       <w:r>
         <w:rPr>
           <w:lang w:val="en-US"/>
         </w:rPr>
         <w:t>RestaurantID</w:t>
       </w:r>
+      <w:proofErr w:type="spellEnd"/>
     </w:p>
     <w:p>
       <w:pPr>
@@ -1002,6 +1029,7 @@
       </w:pPr>
       <w:r>
         <w:rPr>
+          <w:highlight w:val="darkRed"/>
           <w:lang w:val="en-US"/>
         </w:rPr>
         <w:lastRenderedPageBreak/>
@@ -1453,6 +1481,7 @@
           <w:lang w:val="en-US"/>
         </w:rPr>
       </w:pPr>
+      <w:proofErr w:type="spellStart"/>
       <w:r>
         <w:rPr>
           <w:sz w:val="24"/>
@@ -1461,6 +1490,7 @@
         </w:rPr>
         <w:t>AddExtraID</w:t>
       </w:r>
+      <w:proofErr w:type="spellEnd"/>
     </w:p>
     <w:p>
       <w:pPr>
@@ -1537,6 +1567,7 @@
       </w:pPr>
       <w:r>
         <w:rPr>
+          <w:highlight w:val="darkRed"/>
           <w:lang w:val="en-US"/>
         </w:rPr>
         <w:t>Admin</w:t>
@@ -1635,6 +1666,9 @@
         <w:pStyle w:val="Heading1"/>
       </w:pPr>
       <w:r>
+        <w:rPr>
+          <w:highlight w:val="darkRed"/>
+        </w:rPr>
         <w:t>Banner</w:t>
       </w:r>
     </w:p>
@@ -1711,6 +1745,7 @@
       </w:pPr>
       <w:r>
         <w:rPr>
+          <w:highlight w:val="darkRed"/>
           <w:lang w:val="en-US"/>
         </w:rPr>
         <w:t>Cart</w:t>
@@ -1729,6 +1764,7 @@
           <w:lang w:val="en-US"/>
         </w:rPr>
       </w:pPr>
+      <w:proofErr w:type="spellStart"/>
       <w:r>
         <w:rPr>
           <w:sz w:val="24"/>
@@ -1737,6 +1773,7 @@
         </w:rPr>
         <w:t>ItemID</w:t>
       </w:r>
+      <w:proofErr w:type="spellEnd"/>
     </w:p>
     <w:p>
       <w:pPr>
@@ -1751,6 +1788,7 @@
           <w:lang w:val="en-US"/>
         </w:rPr>
       </w:pPr>
+      <w:proofErr w:type="spellStart"/>
       <w:r>
         <w:rPr>
           <w:sz w:val="24"/>
@@ -1759,6 +1797,7 @@
         </w:rPr>
         <w:t>UserID</w:t>
       </w:r>
+      <w:proofErr w:type="spellEnd"/>
     </w:p>
     <w:p>
       <w:pPr>
@@ -1791,6 +1830,7 @@
       </w:pPr>
       <w:r>
         <w:rPr>
+          <w:highlight w:val="darkRed"/>
           <w:lang w:val="en-US"/>
         </w:rPr>
         <w:t>Order</w:t>
@@ -1809,6 +1849,7 @@
           <w:lang w:val="en-US"/>
         </w:rPr>
       </w:pPr>
+      <w:proofErr w:type="spellStart"/>
       <w:r>
         <w:rPr>
           <w:sz w:val="24"/>
@@ -1817,6 +1858,7 @@
         </w:rPr>
         <w:t>UserID</w:t>
       </w:r>
+      <w:proofErr w:type="spellEnd"/>
     </w:p>
     <w:p>
       <w:pPr>
@@ -1831,6 +1873,7 @@
           <w:lang w:val="en-US"/>
         </w:rPr>
       </w:pPr>
+      <w:proofErr w:type="spellStart"/>
       <w:r>
         <w:rPr>
           <w:sz w:val="24"/>
@@ -1839,6 +1882,7 @@
         </w:rPr>
         <w:t>BillingAddressID</w:t>
       </w:r>
+      <w:proofErr w:type="spellEnd"/>
     </w:p>
     <w:p>
       <w:pPr>
@@ -1875,12 +1919,14 @@
           <w:lang w:val="en-US"/>
         </w:rPr>
       </w:pPr>
+      <w:proofErr w:type="spellStart"/>
       <w:r>
         <w:t>D</w:t>
       </w:r>
       <w:r>
         <w:t>eliveryBoyId</w:t>
       </w:r>
+      <w:proofErr w:type="spellEnd"/>
     </w:p>
     <w:p>
       <w:pPr>
@@ -2033,7 +2079,12 @@
         </w:rPr>
       </w:pPr>
       <w:r>
-        <w:t>Item (Item</w:t>
+        <w:t>Item (</w:t>
+      </w:r>
+      <w:proofErr w:type="spellStart"/>
+      <w:proofErr w:type="gramStart"/>
+      <w:r>
+        <w:t>Item</w:t>
       </w:r>
       <w:r>
         <w:t>ID</w:t>
@@ -2042,7 +2093,12 @@
         <w:t>:</w:t>
       </w:r>
       <w:r>
-        <w:t>qty)</w:t>
+        <w:t>qty</w:t>
+      </w:r>
+      <w:proofErr w:type="spellEnd"/>
+      <w:proofErr w:type="gramEnd"/>
+      <w:r>
+        <w:t>)</w:t>
       </w:r>
     </w:p>
     <w:p>
@@ -2054,12 +2110,14 @@
       </w:pPr>
       <w:r>
         <w:rPr>
+          <w:highlight w:val="darkRed"/>
           <w:lang w:val="en-US"/>
         </w:rPr>
         <w:t>R</w:t>
       </w:r>
       <w:r>
         <w:rPr>
+          <w:highlight w:val="darkRed"/>
           <w:lang w:val="en-US"/>
         </w:rPr>
         <w:t>eview</w:t>
@@ -2078,6 +2136,7 @@
           <w:lang w:val="en-US"/>
         </w:rPr>
       </w:pPr>
+      <w:proofErr w:type="spellStart"/>
       <w:r>
         <w:rPr>
           <w:sz w:val="24"/>
@@ -2086,6 +2145,7 @@
         </w:rPr>
         <w:t>UserID</w:t>
       </w:r>
+      <w:proofErr w:type="spellEnd"/>
     </w:p>
     <w:p>
       <w:pPr>
@@ -2100,6 +2160,7 @@
           <w:lang w:val="en-US"/>
         </w:rPr>
       </w:pPr>
+      <w:proofErr w:type="spellStart"/>
       <w:r>
         <w:rPr>
           <w:sz w:val="24"/>
@@ -2108,6 +2169,7 @@
         </w:rPr>
         <w:t>OrderID</w:t>
       </w:r>
+      <w:proofErr w:type="spellEnd"/>
     </w:p>
     <w:p>
       <w:pPr>
@@ -2122,6 +2184,7 @@
           <w:lang w:val="en-US"/>
         </w:rPr>
       </w:pPr>
+      <w:proofErr w:type="spellStart"/>
       <w:r>
         <w:rPr>
           <w:sz w:val="24"/>
@@ -2130,6 +2193,7 @@
         </w:rPr>
         <w:t>ItemID</w:t>
       </w:r>
+      <w:proofErr w:type="spellEnd"/>
     </w:p>
     <w:p>
       <w:pPr>
@@ -2184,6 +2248,7 @@
       </w:pPr>
       <w:r>
         <w:rPr>
+          <w:highlight w:val="darkRed"/>
           <w:lang w:val="en-US"/>
         </w:rPr>
         <w:t>Setting</w:t>
@@ -2202,6 +2267,7 @@
           <w:lang w:val="en-US"/>
         </w:rPr>
       </w:pPr>
+      <w:proofErr w:type="spellStart"/>
       <w:r>
         <w:rPr>
           <w:sz w:val="24"/>
@@ -2210,6 +2276,7 @@
         </w:rPr>
         <w:t>RestaurantID</w:t>
       </w:r>
+      <w:proofErr w:type="spellEnd"/>
     </w:p>
     <w:p>
       <w:pPr>
@@ -2264,6 +2331,7 @@
       </w:pPr>
       <w:r>
         <w:rPr>
+          <w:highlight w:val="darkRed"/>
           <w:lang w:val="en-US"/>
         </w:rPr>
         <w:t>User</w:t>
@@ -2436,6 +2504,7 @@
           <w:lang w:val="en-US"/>
         </w:rPr>
       </w:pPr>
+      <w:proofErr w:type="spellStart"/>
       <w:r>
         <w:rPr>
           <w:sz w:val="24"/>
@@ -2444,6 +2513,7 @@
         </w:rPr>
         <w:t>BillingAddressID</w:t>
       </w:r>
+      <w:proofErr w:type="spellEnd"/>
     </w:p>
     <w:p>
       <w:pPr>
@@ -2472,6 +2542,7 @@
           <w:lang w:val="en-US"/>
         </w:rPr>
       </w:pPr>
+      <w:proofErr w:type="spellStart"/>
       <w:r>
         <w:rPr>
           <w:sz w:val="24"/>
@@ -2480,6 +2551,7 @@
         </w:rPr>
         <w:t>UserID</w:t>
       </w:r>
+      <w:proofErr w:type="spellEnd"/>
     </w:p>
     <w:p>
       <w:pPr>
@@ -2494,6 +2566,7 @@
           <w:lang w:val="en-US"/>
         </w:rPr>
       </w:pPr>
+      <w:proofErr w:type="spellStart"/>
       <w:r>
         <w:rPr>
           <w:sz w:val="24"/>
@@ -2502,6 +2575,7 @@
         </w:rPr>
         <w:t>OrderID</w:t>
       </w:r>
+      <w:proofErr w:type="spellEnd"/>
     </w:p>
     <w:p>
       <w:pPr>
@@ -2516,6 +2590,7 @@
           <w:lang w:val="en-US"/>
         </w:rPr>
       </w:pPr>
+      <w:proofErr w:type="spellStart"/>
       <w:r>
         <w:rPr>
           <w:sz w:val="24"/>
@@ -2524,6 +2599,7 @@
         </w:rPr>
         <w:t>QuestionID</w:t>
       </w:r>
+      <w:proofErr w:type="spellEnd"/>
     </w:p>
     <w:p>
       <w:pPr>
@@ -2570,6 +2646,7 @@
       </w:pPr>
       <w:r>
         <w:rPr>
+          <w:highlight w:val="darkRed"/>
           <w:lang w:val="en-US"/>
         </w:rPr>
         <w:t>Billing Address</w:t>
@@ -2588,6 +2665,7 @@
           <w:lang w:val="en-US"/>
         </w:rPr>
       </w:pPr>
+      <w:proofErr w:type="spellStart"/>
       <w:r>
         <w:rPr>
           <w:sz w:val="24"/>
@@ -2596,6 +2674,7 @@
         </w:rPr>
         <w:t>UserID</w:t>
       </w:r>
+      <w:proofErr w:type="spellEnd"/>
     </w:p>
     <w:p>
       <w:pPr>
@@ -2772,6 +2851,7 @@
           <w:lang w:val="en-US"/>
         </w:rPr>
       </w:pPr>
+      <w:proofErr w:type="spellStart"/>
       <w:r>
         <w:rPr>
           <w:sz w:val="24"/>
@@ -2780,6 +2860,7 @@
         </w:rPr>
         <w:t>UserID</w:t>
       </w:r>
+      <w:proofErr w:type="spellEnd"/>
     </w:p>
     <w:p>
       <w:pPr>
@@ -2794,6 +2875,7 @@
           <w:lang w:val="en-US"/>
         </w:rPr>
       </w:pPr>
+      <w:proofErr w:type="spellStart"/>
       <w:r>
         <w:rPr>
           <w:sz w:val="24"/>
@@ -2803,6 +2885,7 @@
         <w:lastRenderedPageBreak/>
         <w:t>ItemID</w:t>
       </w:r>
+      <w:proofErr w:type="spellEnd"/>
     </w:p>
     <w:p>
       <w:pPr>
@@ -2813,15 +2896,10 @@
       </w:pPr>
       <w:r>
         <w:rPr>
-          <w:lang w:val="en-US"/>
-        </w:rPr>
-        <w:t>Delivery Bo</w:t>
-      </w:r>
-      <w:r>
-        <w:rPr>
-          <w:lang w:val="en-US"/>
-        </w:rPr>
-        <w:t>y</w:t>
+          <w:highlight w:val="darkRed"/>
+          <w:lang w:val="en-US"/>
+        </w:rPr>
+        <w:t>Delivery Boy</w:t>
       </w:r>
     </w:p>
     <w:p>
@@ -3005,6 +3083,7 @@
           <w:lang w:val="en-US"/>
         </w:rPr>
       </w:pPr>
+      <w:proofErr w:type="gramStart"/>
       <w:r>
         <w:rPr>
           <w:sz w:val="24"/>
@@ -3013,6 +3092,7 @@
         </w:rPr>
         <w:t>Item{</w:t>
       </w:r>
+      <w:proofErr w:type="gramEnd"/>
     </w:p>
     <w:p>
       <w:pPr>
@@ -3024,6 +3104,7 @@
           <w:lang w:val="en-US"/>
         </w:rPr>
       </w:pPr>
+      <w:proofErr w:type="spellStart"/>
       <w:r>
         <w:rPr>
           <w:sz w:val="24"/>
@@ -3032,6 +3113,7 @@
         </w:rPr>
         <w:t>ItemID</w:t>
       </w:r>
+      <w:proofErr w:type="spellEnd"/>
     </w:p>
     <w:p>
       <w:pPr>
@@ -3136,6 +3218,7 @@
           <w:lang w:val="en-US"/>
         </w:rPr>
       </w:pPr>
+      <w:proofErr w:type="spellStart"/>
       <w:r>
         <w:rPr>
           <w:sz w:val="24"/>
@@ -3152,6 +3235,7 @@
         </w:rPr>
         <w:t>Group</w:t>
       </w:r>
+      <w:proofErr w:type="spellEnd"/>
       <w:r>
         <w:rPr>
           <w:sz w:val="24"/>
@@ -3160,6 +3244,7 @@
         </w:rPr>
         <w:t>: [</w:t>
       </w:r>
+      <w:proofErr w:type="spellStart"/>
       <w:r>
         <w:rPr>
           <w:sz w:val="24"/>
@@ -3168,6 +3253,7 @@
         </w:rPr>
         <w:t>VariantID</w:t>
       </w:r>
+      <w:proofErr w:type="spellEnd"/>
       <w:r>
         <w:rPr>
           <w:sz w:val="24"/>
@@ -3241,8 +3327,18 @@
           <w:szCs w:val="24"/>
           <w:lang w:val="en-US"/>
         </w:rPr>
-        <w:t>Add Extra:[</w:t>
-      </w:r>
+        <w:t xml:space="preserve">Add </w:t>
+      </w:r>
+      <w:proofErr w:type="gramStart"/>
+      <w:r>
+        <w:rPr>
+          <w:sz w:val="24"/>
+          <w:szCs w:val="24"/>
+          <w:lang w:val="en-US"/>
+        </w:rPr>
+        <w:t>Extra:[</w:t>
+      </w:r>
+      <w:proofErr w:type="gramEnd"/>
     </w:p>
     <w:p>
       <w:pPr>
@@ -3300,7 +3396,24 @@
           <w:lang w:val="en-US"/>
         </w:rPr>
         <w:tab/>
-        <w:t>CustomerSelection: (Compulsory / Optional)</w:t>
+      </w:r>
+      <w:proofErr w:type="spellStart"/>
+      <w:r>
+        <w:rPr>
+          <w:sz w:val="24"/>
+          <w:szCs w:val="24"/>
+          <w:lang w:val="en-US"/>
+        </w:rPr>
+        <w:t>CustomerSelection</w:t>
+      </w:r>
+      <w:proofErr w:type="spellEnd"/>
+      <w:r>
+        <w:rPr>
+          <w:sz w:val="24"/>
+          <w:szCs w:val="24"/>
+          <w:lang w:val="en-US"/>
+        </w:rPr>
+        <w:t>: (Compulsory / Optional)</w:t>
       </w:r>
     </w:p>
     <w:p>
@@ -3335,8 +3448,27 @@
           <w:lang w:val="en-US"/>
         </w:rPr>
         <w:tab/>
-        <w:t>AddExtraID:[</w:t>
-      </w:r>
+      </w:r>
+      <w:proofErr w:type="spellStart"/>
+      <w:proofErr w:type="gramStart"/>
+      <w:r>
+        <w:rPr>
+          <w:sz w:val="24"/>
+          <w:szCs w:val="24"/>
+          <w:lang w:val="en-US"/>
+        </w:rPr>
+        <w:t>AddExtraID</w:t>
+      </w:r>
+      <w:proofErr w:type="spellEnd"/>
+      <w:r>
+        <w:rPr>
+          <w:sz w:val="24"/>
+          <w:szCs w:val="24"/>
+          <w:lang w:val="en-US"/>
+        </w:rPr>
+        <w:t>:[</w:t>
+      </w:r>
+      <w:proofErr w:type="gramEnd"/>
       <w:r>
         <w:rPr>
           <w:sz w:val="24"/>
@@ -3536,7 +3668,27 @@
           <w:lang w:val="en-US"/>
         </w:rPr>
         <w:tab/>
-        <w:t>{start time,close time}</w:t>
+        <w:t xml:space="preserve">{start </w:t>
+      </w:r>
+      <w:proofErr w:type="spellStart"/>
+      <w:proofErr w:type="gramStart"/>
+      <w:r>
+        <w:rPr>
+          <w:sz w:val="24"/>
+          <w:szCs w:val="24"/>
+          <w:lang w:val="en-US"/>
+        </w:rPr>
+        <w:t>time,close</w:t>
+      </w:r>
+      <w:proofErr w:type="spellEnd"/>
+      <w:proofErr w:type="gramEnd"/>
+      <w:r>
+        <w:rPr>
+          <w:sz w:val="24"/>
+          <w:szCs w:val="24"/>
+          <w:lang w:val="en-US"/>
+        </w:rPr>
+        <w:t xml:space="preserve"> time}</w:t>
       </w:r>
       <w:r>
         <w:rPr>
@@ -3603,6 +3755,7 @@
           <w:lang w:val="en-US"/>
         </w:rPr>
       </w:pPr>
+      <w:proofErr w:type="spellStart"/>
       <w:r>
         <w:rPr>
           <w:sz w:val="24"/>
@@ -3619,6 +3772,7 @@
         </w:rPr>
         <w:t>Group</w:t>
       </w:r>
+      <w:proofErr w:type="spellEnd"/>
     </w:p>
     <w:p>
       <w:pPr>
@@ -3663,8 +3817,17 @@
           <w:lang w:val="en-US"/>
         </w:rPr>
         <w:tab/>
+      </w:r>
+      <w:proofErr w:type="spellStart"/>
+      <w:r>
+        <w:rPr>
+          <w:sz w:val="24"/>
+          <w:szCs w:val="24"/>
+          <w:lang w:val="en-US"/>
+        </w:rPr>
         <w:t>VariantID</w:t>
       </w:r>
+      <w:proofErr w:type="spellEnd"/>
     </w:p>
     <w:p>
       <w:pPr>
@@ -3772,6 +3935,7 @@
           <w:lang w:val="en-US"/>
         </w:rPr>
       </w:pPr>
+      <w:proofErr w:type="spellStart"/>
       <w:r>
         <w:rPr>
           <w:sz w:val="24"/>
@@ -3794,7 +3958,16 @@
           <w:szCs w:val="24"/>
           <w:lang w:val="en-US"/>
         </w:rPr>
-        <w:t>Price: 0</w:t>
+        <w:t>Price</w:t>
+      </w:r>
+      <w:proofErr w:type="spellEnd"/>
+      <w:r>
+        <w:rPr>
+          <w:sz w:val="24"/>
+          <w:szCs w:val="24"/>
+          <w:lang w:val="en-US"/>
+        </w:rPr>
+        <w:t>: 0</w:t>
       </w:r>
     </w:p>
     <w:p>
@@ -3826,13 +3999,23 @@
           <w:lang w:val="en-US"/>
         </w:rPr>
       </w:pPr>
-      <w:r>
-        <w:rPr>
-          <w:sz w:val="24"/>
-          <w:szCs w:val="24"/>
-          <w:lang w:val="en-US"/>
-        </w:rPr>
-        <w:t>finalPrice: 50</w:t>
+      <w:proofErr w:type="spellStart"/>
+      <w:r>
+        <w:rPr>
+          <w:sz w:val="24"/>
+          <w:szCs w:val="24"/>
+          <w:lang w:val="en-US"/>
+        </w:rPr>
+        <w:t>finalPrice</w:t>
+      </w:r>
+      <w:proofErr w:type="spellEnd"/>
+      <w:r>
+        <w:rPr>
+          <w:sz w:val="24"/>
+          <w:szCs w:val="24"/>
+          <w:lang w:val="en-US"/>
+        </w:rPr>
+        <w:t>: 50</w:t>
       </w:r>
     </w:p>
     <w:p>

</xml_diff>